<commit_message>
More of the demo, bouncy ball that moves
</commit_message>
<xml_diff>
--- a/Demo Instructions.docx
+++ b/Demo Instructions.docx
@@ -35,6 +35,19 @@
     </w:p>
     <w:p>
       <w:pPr>
+        <w:rPr>
+          <w:b/>
+        </w:rPr>
+      </w:pPr>
+      <w:r>
+        <w:rPr>
+          <w:b/>
+        </w:rPr>
+        <w:t>Code Blocks are in the Appendix and are numbered for reference.</w:t>
+      </w:r>
+    </w:p>
+    <w:p>
+      <w:pPr>
         <w:pStyle w:val="Heading1"/>
       </w:pPr>
       <w:r>
@@ -505,20 +518,302 @@
         </w:numPr>
       </w:pPr>
       <w:r>
-        <w:t>Colour 115, 206, 79</w:t>
-      </w:r>
-      <w:r>
-        <w:t xml:space="preserve"> (or similar, green)</w:t>
-      </w:r>
-    </w:p>
-    <w:p>
-      <w:pPr>
-        <w:pStyle w:val="ListParagraph"/>
-        <w:numPr>
-          <w:ilvl w:val="0"/>
-          <w:numId w:val="2"/>
-        </w:numPr>
-      </w:pPr>
+        <w:t xml:space="preserve">Colour </w:t>
+      </w:r>
+      <w:r>
+        <w:t>73, 206, 129</w:t>
+      </w:r>
+    </w:p>
+    <w:p>
+      <w:pPr>
+        <w:pStyle w:val="ListParagraph"/>
+        <w:numPr>
+          <w:ilvl w:val="0"/>
+          <w:numId w:val="2"/>
+        </w:numPr>
+      </w:pPr>
+      <w:r>
+        <w:t>Add a new material named PlayerMat</w:t>
+      </w:r>
+    </w:p>
+    <w:p>
+      <w:pPr>
+        <w:pStyle w:val="ListParagraph"/>
+        <w:numPr>
+          <w:ilvl w:val="1"/>
+          <w:numId w:val="2"/>
+        </w:numPr>
+      </w:pPr>
+      <w:r>
+        <w:t>Colour 206, 82, 73</w:t>
+      </w:r>
+    </w:p>
+    <w:p>
+      <w:pPr>
+        <w:pStyle w:val="ListParagraph"/>
+        <w:numPr>
+          <w:ilvl w:val="0"/>
+          <w:numId w:val="2"/>
+        </w:numPr>
+      </w:pPr>
+      <w:r>
+        <w:t>Drag material onto sphere in scene view</w:t>
+      </w:r>
+    </w:p>
+    <w:p>
+      <w:pPr>
+        <w:pStyle w:val="ListParagraph"/>
+        <w:numPr>
+          <w:ilvl w:val="0"/>
+          <w:numId w:val="2"/>
+        </w:numPr>
+      </w:pPr>
+      <w:r>
+        <w:t>Select the player sphere and add a rigid body component</w:t>
+      </w:r>
+    </w:p>
+    <w:p>
+      <w:pPr>
+        <w:pStyle w:val="ListParagraph"/>
+        <w:numPr>
+          <w:ilvl w:val="0"/>
+          <w:numId w:val="2"/>
+        </w:numPr>
+      </w:pPr>
+      <w:r>
+        <w:t>Edit &gt; Project Settings &gt; Input</w:t>
+      </w:r>
+    </w:p>
+    <w:p>
+      <w:pPr>
+        <w:pStyle w:val="ListParagraph"/>
+        <w:numPr>
+          <w:ilvl w:val="0"/>
+          <w:numId w:val="2"/>
+        </w:numPr>
+      </w:pPr>
+      <w:r>
+        <w:t>Expand Axes, change size to 2</w:t>
+      </w:r>
+    </w:p>
+    <w:p>
+      <w:pPr>
+        <w:pStyle w:val="ListParagraph"/>
+        <w:numPr>
+          <w:ilvl w:val="1"/>
+          <w:numId w:val="2"/>
+        </w:numPr>
+      </w:pPr>
+      <w:r>
+        <w:t>Show</w:t>
+      </w:r>
+      <w:r>
+        <w:t xml:space="preserve"> and explain</w:t>
+      </w:r>
+      <w:r>
+        <w:t xml:space="preserve"> Horizontal/Vertical options</w:t>
+      </w:r>
+    </w:p>
+    <w:p>
+      <w:pPr>
+        <w:pStyle w:val="ListParagraph"/>
+        <w:numPr>
+          <w:ilvl w:val="0"/>
+          <w:numId w:val="2"/>
+        </w:numPr>
+      </w:pPr>
+      <w:r>
+        <w:t>Change Horizontal to Jump</w:t>
+      </w:r>
+    </w:p>
+    <w:p>
+      <w:pPr>
+        <w:pStyle w:val="ListParagraph"/>
+        <w:numPr>
+          <w:ilvl w:val="1"/>
+          <w:numId w:val="2"/>
+        </w:numPr>
+      </w:pPr>
+      <w:r>
+        <w:t>Change buttons, set a single button to space</w:t>
+      </w:r>
+    </w:p>
+    <w:p>
+      <w:pPr>
+        <w:pStyle w:val="ListParagraph"/>
+        <w:numPr>
+          <w:ilvl w:val="1"/>
+          <w:numId w:val="2"/>
+        </w:numPr>
+      </w:pPr>
+      <w:r>
+        <w:t>Clear other options</w:t>
+      </w:r>
+    </w:p>
+    <w:p>
+      <w:pPr>
+        <w:pStyle w:val="ListParagraph"/>
+        <w:numPr>
+          <w:ilvl w:val="0"/>
+          <w:numId w:val="2"/>
+        </w:numPr>
+      </w:pPr>
+      <w:r>
+        <w:t>Add a scripts folder</w:t>
+      </w:r>
+    </w:p>
+    <w:p>
+      <w:pPr>
+        <w:pStyle w:val="ListParagraph"/>
+        <w:numPr>
+          <w:ilvl w:val="0"/>
+          <w:numId w:val="2"/>
+        </w:numPr>
+      </w:pPr>
+      <w:r>
+        <w:t>Add a C# script named PlayerMovement</w:t>
+      </w:r>
+    </w:p>
+    <w:p>
+      <w:pPr>
+        <w:pStyle w:val="ListParagraph"/>
+        <w:numPr>
+          <w:ilvl w:val="0"/>
+          <w:numId w:val="2"/>
+        </w:numPr>
+      </w:pPr>
+      <w:r>
+        <w:t>Assets &gt; Sync MonoDevelop project</w:t>
+      </w:r>
+    </w:p>
+    <w:p>
+      <w:pPr>
+        <w:pStyle w:val="ListParagraph"/>
+        <w:numPr>
+          <w:ilvl w:val="0"/>
+          <w:numId w:val="2"/>
+        </w:numPr>
+      </w:pPr>
+      <w:r>
+        <w:t xml:space="preserve">Open PlayerMovement.cs in the </w:t>
+      </w:r>
+      <w:r>
+        <w:t>generated</w:t>
+      </w:r>
+      <w:r>
+        <w:t xml:space="preserve"> solution</w:t>
+      </w:r>
+    </w:p>
+    <w:p>
+      <w:pPr>
+        <w:pStyle w:val="ListParagraph"/>
+        <w:numPr>
+          <w:ilvl w:val="0"/>
+          <w:numId w:val="2"/>
+        </w:numPr>
+      </w:pPr>
+      <w:r>
+        <w:t>At the top of the script add “public float Power =10;”</w:t>
+      </w:r>
+    </w:p>
+    <w:p>
+      <w:pPr>
+        <w:pStyle w:val="ListParagraph"/>
+        <w:numPr>
+          <w:ilvl w:val="0"/>
+          <w:numId w:val="2"/>
+        </w:numPr>
+      </w:pPr>
+      <w:r>
+        <w:t>Inside Update() add Code Block 1</w:t>
+      </w:r>
+    </w:p>
+    <w:p>
+      <w:pPr>
+        <w:pStyle w:val="ListParagraph"/>
+        <w:numPr>
+          <w:ilvl w:val="0"/>
+          <w:numId w:val="2"/>
+        </w:numPr>
+      </w:pPr>
+      <w:r>
+        <w:t>In the editor drag the script onto PlayerSphere</w:t>
+      </w:r>
+    </w:p>
+    <w:p>
+      <w:pPr>
+        <w:pStyle w:val="ListParagraph"/>
+        <w:numPr>
+          <w:ilvl w:val="0"/>
+          <w:numId w:val="2"/>
+        </w:numPr>
+      </w:pPr>
+      <w:r>
+        <w:t>Chan</w:t>
+      </w:r>
+      <w:r>
+        <w:t>ge Angular Drag of sphere to 1</w:t>
+      </w:r>
+      <w:r>
+        <w:t>.0</w:t>
+      </w:r>
+    </w:p>
+    <w:p>
+      <w:pPr>
+        <w:pStyle w:val="ListParagraph"/>
+        <w:numPr>
+          <w:ilvl w:val="0"/>
+          <w:numId w:val="2"/>
+        </w:numPr>
+      </w:pPr>
+      <w:r>
+        <w:t>Add “</w:t>
+      </w:r>
+      <w:r>
+        <w:t>public float JumpPower = 3</w:t>
+      </w:r>
+      <w:r>
+        <w:t>00;” to the top of PlayerMovement</w:t>
+      </w:r>
+    </w:p>
+    <w:p>
+      <w:pPr>
+        <w:pStyle w:val="ListParagraph"/>
+        <w:numPr>
+          <w:ilvl w:val="0"/>
+          <w:numId w:val="2"/>
+        </w:numPr>
+      </w:pPr>
+      <w:r>
+        <w:t>Add Code Block 2 to Update</w:t>
+      </w:r>
+      <w:r>
+        <w:t>()</w:t>
+      </w:r>
+    </w:p>
+    <w:p>
+      <w:pPr>
+        <w:pStyle w:val="ListParagraph"/>
+        <w:numPr>
+          <w:ilvl w:val="0"/>
+          <w:numId w:val="2"/>
+        </w:numPr>
+      </w:pPr>
+      <w:r>
+        <w:t>Create a new Physics Material in Assets, name it BouncyMaterial</w:t>
+      </w:r>
+    </w:p>
+    <w:p>
+      <w:pPr>
+        <w:pStyle w:val="ListParagraph"/>
+        <w:numPr>
+          <w:ilvl w:val="0"/>
+          <w:numId w:val="2"/>
+        </w:numPr>
+      </w:pPr>
+      <w:r>
+        <w:t>Drag the material onto the ground plane</w:t>
+      </w:r>
       <w:bookmarkStart w:id="0" w:name="_GoBack"/>
       <w:bookmarkEnd w:id="0"/>
     </w:p>

</xml_diff>

<commit_message>
Added coin pickup (no value yet)
</commit_message>
<xml_diff>
--- a/Demo Instructions.docx
+++ b/Demo Instructions.docx
@@ -718,110 +718,513 @@
       <w:r>
         <w:t>public float Power =4</w:t>
       </w:r>
+      <w:r>
+        <w:t>0;”</w:t>
+      </w:r>
+    </w:p>
+    <w:p>
+      <w:pPr>
+        <w:pStyle w:val="ListParagraph"/>
+        <w:numPr>
+          <w:ilvl w:val="0"/>
+          <w:numId w:val="2"/>
+        </w:numPr>
+      </w:pPr>
+      <w:r>
+        <w:t>Inside Update() add Code Block 1</w:t>
+      </w:r>
+    </w:p>
+    <w:p>
+      <w:pPr>
+        <w:pStyle w:val="ListParagraph"/>
+        <w:numPr>
+          <w:ilvl w:val="0"/>
+          <w:numId w:val="2"/>
+        </w:numPr>
+      </w:pPr>
+      <w:r>
+        <w:t>In the editor drag the script onto PlayerSphere</w:t>
+      </w:r>
+    </w:p>
+    <w:p>
+      <w:pPr>
+        <w:pStyle w:val="ListParagraph"/>
+        <w:numPr>
+          <w:ilvl w:val="0"/>
+          <w:numId w:val="2"/>
+        </w:numPr>
+      </w:pPr>
+      <w:r>
+        <w:t>Chan</w:t>
+      </w:r>
+      <w:r>
+        <w:t>ge Angular Drag of sphere to 1</w:t>
+      </w:r>
+      <w:r>
+        <w:t>.0</w:t>
+      </w:r>
+    </w:p>
+    <w:p>
+      <w:pPr>
+        <w:pStyle w:val="ListParagraph"/>
+        <w:numPr>
+          <w:ilvl w:val="0"/>
+          <w:numId w:val="2"/>
+        </w:numPr>
+      </w:pPr>
+      <w:r>
+        <w:t>Add “</w:t>
+      </w:r>
+      <w:r>
+        <w:t>public float JumpPower = 3</w:t>
+      </w:r>
+      <w:r>
+        <w:t>00;” to the top of PlayerMovement</w:t>
+      </w:r>
+    </w:p>
+    <w:p>
+      <w:pPr>
+        <w:pStyle w:val="ListParagraph"/>
+        <w:numPr>
+          <w:ilvl w:val="0"/>
+          <w:numId w:val="2"/>
+        </w:numPr>
+      </w:pPr>
+      <w:r>
+        <w:t>Add Code Block 2 to Update</w:t>
+      </w:r>
+      <w:r>
+        <w:t>()</w:t>
+      </w:r>
+    </w:p>
+    <w:p>
+      <w:pPr>
+        <w:pStyle w:val="ListParagraph"/>
+        <w:numPr>
+          <w:ilvl w:val="0"/>
+          <w:numId w:val="2"/>
+        </w:numPr>
+      </w:pPr>
+      <w:r>
+        <w:t>Create a new Physics Material in Assets, name it BouncyMaterial</w:t>
+      </w:r>
+    </w:p>
+    <w:p>
+      <w:pPr>
+        <w:pStyle w:val="ListParagraph"/>
+        <w:numPr>
+          <w:ilvl w:val="0"/>
+          <w:numId w:val="2"/>
+        </w:numPr>
+      </w:pPr>
+      <w:r>
+        <w:t xml:space="preserve">Drag </w:t>
+      </w:r>
+      <w:r>
+        <w:t xml:space="preserve">BouncyMaterial </w:t>
+      </w:r>
+      <w:r>
+        <w:t>onto the ground plane</w:t>
+      </w:r>
+    </w:p>
+    <w:p>
+      <w:pPr>
+        <w:pStyle w:val="ListParagraph"/>
+        <w:numPr>
+          <w:ilvl w:val="0"/>
+          <w:numId w:val="2"/>
+        </w:numPr>
+      </w:pPr>
+      <w:r>
+        <w:t>Create a new material in the Materials folder named CoinMaterial</w:t>
+      </w:r>
+    </w:p>
+    <w:p>
+      <w:pPr>
+        <w:pStyle w:val="ListParagraph"/>
+        <w:numPr>
+          <w:ilvl w:val="1"/>
+          <w:numId w:val="2"/>
+        </w:numPr>
+      </w:pPr>
+      <w:r>
+        <w:t>Specular shader</w:t>
+      </w:r>
+    </w:p>
+    <w:p>
+      <w:pPr>
+        <w:pStyle w:val="ListParagraph"/>
+        <w:numPr>
+          <w:ilvl w:val="1"/>
+          <w:numId w:val="2"/>
+        </w:numPr>
+      </w:pPr>
+      <w:r>
+        <w:t>Colour 225, 210, 12</w:t>
+      </w:r>
+    </w:p>
+    <w:p>
+      <w:pPr>
+        <w:pStyle w:val="ListParagraph"/>
+        <w:numPr>
+          <w:ilvl w:val="1"/>
+          <w:numId w:val="2"/>
+        </w:numPr>
+      </w:pPr>
+      <w:r>
+        <w:t>Specular Colour 225, 225, 225</w:t>
+      </w:r>
+    </w:p>
+    <w:p>
+      <w:pPr>
+        <w:pStyle w:val="ListParagraph"/>
+        <w:numPr>
+          <w:ilvl w:val="1"/>
+          <w:numId w:val="2"/>
+        </w:numPr>
+      </w:pPr>
+      <w:r>
+        <w:t>Increase shininess to a little over 50%</w:t>
+      </w:r>
+    </w:p>
+    <w:p>
+      <w:pPr>
+        <w:pStyle w:val="ListParagraph"/>
+        <w:numPr>
+          <w:ilvl w:val="0"/>
+          <w:numId w:val="2"/>
+        </w:numPr>
+      </w:pPr>
+      <w:r>
+        <w:t>Create a Capsule, name it Coin</w:t>
+      </w:r>
+    </w:p>
+    <w:p>
+      <w:pPr>
+        <w:pStyle w:val="ListParagraph"/>
+        <w:numPr>
+          <w:ilvl w:val="1"/>
+          <w:numId w:val="2"/>
+        </w:numPr>
+      </w:pPr>
+      <w:r>
+        <w:t>Scale 0.5, 0.5, 0.5</w:t>
+      </w:r>
+    </w:p>
+    <w:p>
+      <w:pPr>
+        <w:pStyle w:val="ListParagraph"/>
+        <w:numPr>
+          <w:ilvl w:val="1"/>
+          <w:numId w:val="2"/>
+        </w:numPr>
+      </w:pPr>
+      <w:r>
+        <w:t xml:space="preserve">Position 0, </w:t>
+      </w:r>
+      <w:r>
+        <w:t>0.75</w:t>
+      </w:r>
+      <w:r>
+        <w:t>, 0</w:t>
+      </w:r>
+    </w:p>
+    <w:p>
+      <w:pPr>
+        <w:pStyle w:val="ListParagraph"/>
+        <w:numPr>
+          <w:ilvl w:val="0"/>
+          <w:numId w:val="2"/>
+        </w:numPr>
+      </w:pPr>
+      <w:r>
+        <w:t>Drag CoinMaterial onto Coin</w:t>
+      </w:r>
+    </w:p>
+    <w:p>
+      <w:pPr>
+        <w:pStyle w:val="ListParagraph"/>
+        <w:numPr>
+          <w:ilvl w:val="0"/>
+          <w:numId w:val="2"/>
+        </w:numPr>
+      </w:pPr>
+      <w:r>
+        <w:t>Drag Coin from Hierarchy into Assets to create a prefab</w:t>
+      </w:r>
+    </w:p>
+    <w:p>
+      <w:pPr>
+        <w:pStyle w:val="ListParagraph"/>
+        <w:numPr>
+          <w:ilvl w:val="0"/>
+          <w:numId w:val="2"/>
+        </w:numPr>
+      </w:pPr>
+      <w:r>
+        <w:t>Move the one in the scene in front of the sphere</w:t>
+      </w:r>
+      <w:r>
+        <w:t xml:space="preserve"> (between cam and player)</w:t>
+      </w:r>
+    </w:p>
+    <w:p>
+      <w:pPr>
+        <w:pStyle w:val="ListParagraph"/>
+        <w:numPr>
+          <w:ilvl w:val="0"/>
+          <w:numId w:val="2"/>
+        </w:numPr>
+      </w:pPr>
+      <w:r>
+        <w:t>Create a new script named CoinPickup</w:t>
+      </w:r>
+    </w:p>
+    <w:p>
+      <w:pPr>
+        <w:pStyle w:val="ListParagraph"/>
+        <w:numPr>
+          <w:ilvl w:val="0"/>
+          <w:numId w:val="2"/>
+        </w:numPr>
+      </w:pPr>
+      <w:r>
+        <w:lastRenderedPageBreak/>
+        <w:t>Add this script to the coin and click Apply</w:t>
+      </w:r>
+    </w:p>
+    <w:p>
+      <w:pPr>
+        <w:pStyle w:val="ListParagraph"/>
+        <w:numPr>
+          <w:ilvl w:val="0"/>
+          <w:numId w:val="2"/>
+        </w:numPr>
+      </w:pPr>
+      <w:r>
+        <w:t>Add to the top of CoinPickup: “public float RotationSpeed = 50;”</w:t>
+      </w:r>
+    </w:p>
+    <w:p>
+      <w:pPr>
+        <w:pStyle w:val="ListParagraph"/>
+        <w:numPr>
+          <w:ilvl w:val="0"/>
+          <w:numId w:val="2"/>
+        </w:numPr>
+      </w:pPr>
+      <w:r>
+        <w:t>Add Code Block 3 to Update()</w:t>
+      </w:r>
+    </w:p>
+    <w:p>
+      <w:pPr>
+        <w:pStyle w:val="ListParagraph"/>
+        <w:numPr>
+          <w:ilvl w:val="0"/>
+          <w:numId w:val="2"/>
+        </w:numPr>
+      </w:pPr>
+      <w:r>
+        <w:t>Add Code Block 4 below Update()</w:t>
+      </w:r>
+    </w:p>
+    <w:p>
+      <w:pPr>
+        <w:pStyle w:val="ListParagraph"/>
+        <w:numPr>
+          <w:ilvl w:val="0"/>
+          <w:numId w:val="2"/>
+        </w:numPr>
+      </w:pPr>
+    </w:p>
+    <w:p>
+      <w:r>
+        <w:br w:type="page"/>
+      </w:r>
+    </w:p>
+    <w:p>
+      <w:pPr>
+        <w:pStyle w:val="Heading1"/>
+      </w:pPr>
+      <w:r>
+        <w:lastRenderedPageBreak/>
+        <w:t>Code Blocks</w:t>
+      </w:r>
+    </w:p>
+    <w:p>
+      <w:pPr>
+        <w:pStyle w:val="Heading2"/>
+      </w:pPr>
+      <w:r>
+        <w:t>1</w:t>
+      </w:r>
+    </w:p>
+    <w:p>
+      <w:r>
+        <w:t xml:space="preserve">        if (Input.GetAxis("Vertical") &gt; 0)</w:t>
+      </w:r>
+    </w:p>
+    <w:p>
+      <w:r>
+        <w:t xml:space="preserve">        {</w:t>
+      </w:r>
+    </w:p>
+    <w:p>
+      <w:r>
+        <w:t xml:space="preserve">            var forward = transform.position - Camera.main.transform.position;</w:t>
+      </w:r>
+    </w:p>
+    <w:p>
+      <w:r>
+        <w:t xml:space="preserve">            forward.Normalize();</w:t>
+      </w:r>
+    </w:p>
+    <w:p>
+      <w:r>
+        <w:t xml:space="preserve">            rigidbody.AddForce(forward * (Power * Time.deltaTime));</w:t>
+      </w:r>
+    </w:p>
+    <w:p>
+      <w:r>
+        <w:t xml:space="preserve">        }</w:t>
+      </w:r>
+    </w:p>
+    <w:p/>
+    <w:p>
+      <w:pPr>
+        <w:pStyle w:val="Heading2"/>
+      </w:pPr>
+      <w:r>
+        <w:t>2</w:t>
+      </w:r>
+    </w:p>
+    <w:p>
+      <w:r>
+        <w:t xml:space="preserve">        else if (Input.GetAxis("Vertical") &lt; 0)</w:t>
+      </w:r>
+    </w:p>
+    <w:p>
+      <w:r>
+        <w:t xml:space="preserve">        {</w:t>
+      </w:r>
+    </w:p>
+    <w:p>
+      <w:r>
+        <w:t xml:space="preserve">            var backward = Camera.main.transform.position - transform.position;</w:t>
+      </w:r>
+    </w:p>
+    <w:p>
+      <w:r>
+        <w:t xml:space="preserve">            backward.Normalize();</w:t>
+      </w:r>
+    </w:p>
+    <w:p>
+      <w:r>
+        <w:t xml:space="preserve">            rigidbody.AddForce(backward * (Power * Time.deltaTime));</w:t>
+      </w:r>
+    </w:p>
+    <w:p>
+      <w:r>
+        <w:t xml:space="preserve">        }</w:t>
+      </w:r>
+    </w:p>
+    <w:p/>
+    <w:p>
+      <w:r>
+        <w:t xml:space="preserve">        if (Input.GetButtonDown("Jump"))</w:t>
+      </w:r>
+    </w:p>
+    <w:p>
+      <w:r>
+        <w:t xml:space="preserve">        {</w:t>
+      </w:r>
+    </w:p>
+    <w:p>
+      <w:r>
+        <w:t xml:space="preserve">            rigidbody.AddForce(Vector3.up * JumpPower);</w:t>
+      </w:r>
+    </w:p>
+    <w:p>
+      <w:r>
+        <w:t xml:space="preserve">        }</w:t>
+      </w:r>
+    </w:p>
+    <w:p/>
+    <w:p>
+      <w:pPr>
+        <w:pStyle w:val="Heading2"/>
+      </w:pPr>
+      <w:r>
+        <w:t>3</w:t>
+      </w:r>
+    </w:p>
+    <w:p>
+      <w:r>
+        <w:t xml:space="preserve">        transform.Rotate(Vector3.forward, Time.deltaTime * RotationSpeed);</w:t>
+      </w:r>
+    </w:p>
+    <w:p/>
+    <w:p>
+      <w:pPr>
+        <w:pStyle w:val="Heading2"/>
+      </w:pPr>
+      <w:r>
+        <w:t>4</w:t>
+      </w:r>
+    </w:p>
+    <w:p>
+      <w:r>
+        <w:t xml:space="preserve">    void OnCollisionEnter(Collision c)</w:t>
+      </w:r>
+    </w:p>
+    <w:p>
+      <w:r>
+        <w:t xml:space="preserve">    {</w:t>
+      </w:r>
+    </w:p>
+    <w:p>
+      <w:r>
+        <w:t xml:space="preserve">        if (c.gameObject.GetComponent&lt;PlayerMovement&gt;() != null)</w:t>
+      </w:r>
+    </w:p>
+    <w:p>
+      <w:r>
+        <w:t xml:space="preserve">        {</w:t>
+      </w:r>
+    </w:p>
+    <w:p>
+      <w:r>
+        <w:t xml:space="preserve">            // This script is only on the player</w:t>
+      </w:r>
+    </w:p>
+    <w:p>
+      <w:r>
+        <w:t xml:space="preserve">            Destroy(gameObject);</w:t>
+      </w:r>
+    </w:p>
+    <w:p>
+      <w:r>
+        <w:t xml:space="preserve">        }</w:t>
+      </w:r>
+    </w:p>
+    <w:p>
+      <w:r>
+        <w:t xml:space="preserve">    }</w:t>
+      </w:r>
+    </w:p>
+    <w:p/>
+    <w:p>
+      <w:pPr>
+        <w:pStyle w:val="Heading2"/>
+      </w:pPr>
+      <w:r>
+        <w:t>5</w:t>
+      </w:r>
+    </w:p>
+    <w:p>
       <w:bookmarkStart w:id="0" w:name="_GoBack"/>
       <w:bookmarkEnd w:id="0"/>
-      <w:r>
-        <w:t>0;”</w:t>
-      </w:r>
-    </w:p>
-    <w:p>
-      <w:pPr>
-        <w:pStyle w:val="ListParagraph"/>
-        <w:numPr>
-          <w:ilvl w:val="0"/>
-          <w:numId w:val="2"/>
-        </w:numPr>
-      </w:pPr>
-      <w:r>
-        <w:t>Inside Update() add Code Block 1</w:t>
-      </w:r>
-    </w:p>
-    <w:p>
-      <w:pPr>
-        <w:pStyle w:val="ListParagraph"/>
-        <w:numPr>
-          <w:ilvl w:val="0"/>
-          <w:numId w:val="2"/>
-        </w:numPr>
-      </w:pPr>
-      <w:r>
-        <w:t>In the editor drag the script onto PlayerSphere</w:t>
-      </w:r>
-    </w:p>
-    <w:p>
-      <w:pPr>
-        <w:pStyle w:val="ListParagraph"/>
-        <w:numPr>
-          <w:ilvl w:val="0"/>
-          <w:numId w:val="2"/>
-        </w:numPr>
-      </w:pPr>
-      <w:r>
-        <w:t>Chan</w:t>
-      </w:r>
-      <w:r>
-        <w:t>ge Angular Drag of sphere to 1</w:t>
-      </w:r>
-      <w:r>
-        <w:t>.0</w:t>
-      </w:r>
-    </w:p>
-    <w:p>
-      <w:pPr>
-        <w:pStyle w:val="ListParagraph"/>
-        <w:numPr>
-          <w:ilvl w:val="0"/>
-          <w:numId w:val="2"/>
-        </w:numPr>
-      </w:pPr>
-      <w:r>
-        <w:t>Add “</w:t>
-      </w:r>
-      <w:r>
-        <w:t>public float JumpPower = 3</w:t>
-      </w:r>
-      <w:r>
-        <w:t>00;” to the top of PlayerMovement</w:t>
-      </w:r>
-    </w:p>
-    <w:p>
-      <w:pPr>
-        <w:pStyle w:val="ListParagraph"/>
-        <w:numPr>
-          <w:ilvl w:val="0"/>
-          <w:numId w:val="2"/>
-        </w:numPr>
-      </w:pPr>
-      <w:r>
-        <w:t>Add Code Block 2 to Update</w:t>
-      </w:r>
-      <w:r>
-        <w:t>()</w:t>
-      </w:r>
-    </w:p>
-    <w:p>
-      <w:pPr>
-        <w:pStyle w:val="ListParagraph"/>
-        <w:numPr>
-          <w:ilvl w:val="0"/>
-          <w:numId w:val="2"/>
-        </w:numPr>
-      </w:pPr>
-      <w:r>
-        <w:t>Create a new Physics Material in Assets, name it BouncyMaterial</w:t>
-      </w:r>
-    </w:p>
-    <w:p>
-      <w:pPr>
-        <w:pStyle w:val="ListParagraph"/>
-        <w:numPr>
-          <w:ilvl w:val="0"/>
-          <w:numId w:val="2"/>
-        </w:numPr>
-      </w:pPr>
-      <w:r>
-        <w:t>Drag the material onto the ground plane</w:t>
-      </w:r>
     </w:p>
     <w:sectPr>
       <w:pgSz w:w="11900" w:h="16840"/>
@@ -1474,6 +1877,28 @@
       <w:szCs w:val="32"/>
     </w:rPr>
   </w:style>
+  <w:style w:type="paragraph" w:styleId="Heading2">
+    <w:name w:val="heading 2"/>
+    <w:basedOn w:val="Normal"/>
+    <w:next w:val="Normal"/>
+    <w:link w:val="Heading2Char"/>
+    <w:uiPriority w:val="9"/>
+    <w:unhideWhenUsed/>
+    <w:qFormat/>
+    <w:rsid w:val="0031396E"/>
+    <w:pPr>
+      <w:keepNext/>
+      <w:keepLines/>
+      <w:spacing w:before="40"/>
+      <w:outlineLvl w:val="1"/>
+    </w:pPr>
+    <w:rPr>
+      <w:rFonts w:asciiTheme="majorHAnsi" w:eastAsiaTheme="majorEastAsia" w:hAnsiTheme="majorHAnsi" w:cstheme="majorBidi"/>
+      <w:color w:val="365F91" w:themeColor="accent1" w:themeShade="BF"/>
+      <w:sz w:val="26"/>
+      <w:szCs w:val="26"/>
+    </w:rPr>
+  </w:style>
   <w:style w:type="character" w:default="1" w:styleId="DefaultParagraphFont">
     <w:name w:val="Default Paragraph Font"/>
     <w:uiPriority w:val="1"/>
@@ -1526,6 +1951,19 @@
       <w:ind w:left="720"/>
       <w:contextualSpacing/>
     </w:pPr>
+  </w:style>
+  <w:style w:type="character" w:customStyle="1" w:styleId="Heading2Char">
+    <w:name w:val="Heading 2 Char"/>
+    <w:basedOn w:val="DefaultParagraphFont"/>
+    <w:link w:val="Heading2"/>
+    <w:uiPriority w:val="9"/>
+    <w:rsid w:val="0031396E"/>
+    <w:rPr>
+      <w:rFonts w:asciiTheme="majorHAnsi" w:eastAsiaTheme="majorEastAsia" w:hAnsiTheme="majorHAnsi" w:cstheme="majorBidi"/>
+      <w:color w:val="365F91" w:themeColor="accent1" w:themeShade="BF"/>
+      <w:sz w:val="26"/>
+      <w:szCs w:val="26"/>
+    </w:rPr>
   </w:style>
 </w:styles>
 </file>
@@ -1848,4 +2286,16 @@
   </a:objectDefaults>
   <a:extraClrSchemeLst/>
 </a:theme>
+</file>
+
+<file path=customXml/item1.xml><?xml version="1.0" encoding="utf-8"?>
+<b:Sources xmlns:b="http://schemas.openxmlformats.org/officeDocument/2006/bibliography" xmlns="http://schemas.openxmlformats.org/officeDocument/2006/bibliography" SelectedStyle="\APASixthEditionOfficeOnline.xsl" StyleName="APA" Version="6"/>
+</file>
+
+<file path=customXml/itemProps1.xml><?xml version="1.0" encoding="utf-8"?>
+<ds:datastoreItem xmlns:ds="http://schemas.openxmlformats.org/officeDocument/2006/customXml" ds:itemID="{7A0C4CBB-20CE-4932-AFCF-DA1DB2B28EEE}">
+  <ds:schemaRefs>
+    <ds:schemaRef ds:uri="http://schemas.openxmlformats.org/officeDocument/2006/bibliography"/>
+  </ds:schemaRefs>
+</ds:datastoreItem>
 </file>
</xml_diff>

<commit_message>
Build instructions and folder anatomy
</commit_message>
<xml_diff>
--- a/Demo Instructions.docx
+++ b/Demo Instructions.docx
@@ -48,6 +48,26 @@
     </w:p>
     <w:p>
       <w:pPr>
+        <w:rPr>
+          <w:b/>
+        </w:rPr>
+      </w:pPr>
+    </w:p>
+    <w:p>
+      <w:pPr>
+        <w:rPr>
+          <w:b/>
+        </w:rPr>
+      </w:pPr>
+      <w:r>
+        <w:rPr>
+          <w:b/>
+        </w:rPr>
+        <w:t>This demo was developed with Unity 4.5.0f6</w:t>
+      </w:r>
+    </w:p>
+    <w:p>
+      <w:pPr>
         <w:pStyle w:val="Heading1"/>
       </w:pPr>
       <w:r>
@@ -1028,134 +1048,308 @@
       <w:r>
         <w:t>Tweak as desired</w:t>
       </w:r>
+    </w:p>
+    <w:p>
+      <w:pPr>
+        <w:pStyle w:val="ListParagraph"/>
+        <w:numPr>
+          <w:ilvl w:val="0"/>
+          <w:numId w:val="2"/>
+        </w:numPr>
+      </w:pPr>
+      <w:r>
+        <w:t>Add Code Block 3 to Update()</w:t>
+      </w:r>
+    </w:p>
+    <w:p>
+      <w:pPr>
+        <w:pStyle w:val="ListParagraph"/>
+        <w:numPr>
+          <w:ilvl w:val="0"/>
+          <w:numId w:val="2"/>
+        </w:numPr>
+      </w:pPr>
+      <w:r>
+        <w:t>Add Code Block 4 below Update()</w:t>
+      </w:r>
+    </w:p>
+    <w:p>
+      <w:pPr>
+        <w:pStyle w:val="ListParagraph"/>
+        <w:numPr>
+          <w:ilvl w:val="0"/>
+          <w:numId w:val="2"/>
+        </w:numPr>
+      </w:pPr>
+      <w:r>
+        <w:t xml:space="preserve">Add a new script named </w:t>
+      </w:r>
+      <w:r>
+        <w:t>FollowPlayer and attach to Main Camera</w:t>
+      </w:r>
+    </w:p>
+    <w:p>
+      <w:pPr>
+        <w:pStyle w:val="ListParagraph"/>
+        <w:numPr>
+          <w:ilvl w:val="0"/>
+          <w:numId w:val="2"/>
+        </w:numPr>
+      </w:pPr>
+      <w:r>
+        <w:t>Add to the top of FollowPlayer: “public GameObject Player”</w:t>
+      </w:r>
+    </w:p>
+    <w:p>
+      <w:pPr>
+        <w:pStyle w:val="ListParagraph"/>
+        <w:numPr>
+          <w:ilvl w:val="0"/>
+          <w:numId w:val="2"/>
+        </w:numPr>
+      </w:pPr>
+      <w:r>
+        <w:t>In the editor, drag the player into the inspector for that field</w:t>
+      </w:r>
+    </w:p>
+    <w:p>
+      <w:pPr>
+        <w:pStyle w:val="ListParagraph"/>
+        <w:numPr>
+          <w:ilvl w:val="0"/>
+          <w:numId w:val="2"/>
+        </w:numPr>
+      </w:pPr>
+      <w:r>
+        <w:t xml:space="preserve">Add Code Block 5 </w:t>
+      </w:r>
+      <w:r>
+        <w:t>under our Player field</w:t>
+      </w:r>
+    </w:p>
+    <w:p>
+      <w:pPr>
+        <w:pStyle w:val="ListParagraph"/>
+        <w:numPr>
+          <w:ilvl w:val="0"/>
+          <w:numId w:val="2"/>
+        </w:numPr>
+      </w:pPr>
+      <w:r>
+        <w:t>Add Code Block 6 to Update()</w:t>
+      </w:r>
+    </w:p>
+    <w:p>
+      <w:pPr>
+        <w:pStyle w:val="ListParagraph"/>
+        <w:numPr>
+          <w:ilvl w:val="0"/>
+          <w:numId w:val="2"/>
+        </w:numPr>
+      </w:pPr>
+      <w:r>
+        <w:t>Add some more coins based on the prefab around the area</w:t>
+      </w:r>
+    </w:p>
+    <w:p>
+      <w:pPr>
+        <w:pStyle w:val="ListParagraph"/>
+        <w:numPr>
+          <w:ilvl w:val="1"/>
+          <w:numId w:val="2"/>
+        </w:numPr>
+      </w:pPr>
+      <w:r>
+        <w:t>When dragging onto the plane, it will go to Y=0.5 (snap to plane)</w:t>
+      </w:r>
+    </w:p>
+    <w:p>
+      <w:pPr>
+        <w:pStyle w:val="ListParagraph"/>
+        <w:numPr>
+          <w:ilvl w:val="0"/>
+          <w:numId w:val="2"/>
+        </w:numPr>
+      </w:pPr>
+      <w:r>
+        <w:t>Add some more primitives in as obstacles, colour with new materials as desired</w:t>
+      </w:r>
+    </w:p>
+    <w:p/>
+    <w:p>
+      <w:pPr>
+        <w:pStyle w:val="Heading1"/>
+      </w:pPr>
+      <w:r>
+        <w:t>Demo #2</w:t>
+      </w:r>
+    </w:p>
+    <w:p>
+      <w:pPr>
+        <w:pStyle w:val="ListParagraph"/>
+        <w:numPr>
+          <w:ilvl w:val="0"/>
+          <w:numId w:val="3"/>
+        </w:numPr>
+      </w:pPr>
+      <w:r>
+        <w:t>Start from the end of the previous demo</w:t>
+      </w:r>
+    </w:p>
+    <w:p>
+      <w:pPr>
+        <w:pStyle w:val="ListParagraph"/>
+        <w:numPr>
+          <w:ilvl w:val="0"/>
+          <w:numId w:val="3"/>
+        </w:numPr>
+      </w:pPr>
+      <w:r>
+        <w:t>File &gt; Build Settings</w:t>
+      </w:r>
+    </w:p>
+    <w:p>
+      <w:pPr>
+        <w:pStyle w:val="ListParagraph"/>
+        <w:numPr>
+          <w:ilvl w:val="1"/>
+          <w:numId w:val="3"/>
+        </w:numPr>
+      </w:pPr>
+      <w:r>
+        <w:t>Select Windows Store Apps</w:t>
+      </w:r>
+    </w:p>
+    <w:p>
+      <w:pPr>
+        <w:pStyle w:val="ListParagraph"/>
+        <w:numPr>
+          <w:ilvl w:val="1"/>
+          <w:numId w:val="3"/>
+        </w:numPr>
+      </w:pPr>
+      <w:r>
+        <w:t>Click Switch Platform</w:t>
+      </w:r>
+    </w:p>
+    <w:p>
+      <w:pPr>
+        <w:pStyle w:val="ListParagraph"/>
+        <w:numPr>
+          <w:ilvl w:val="0"/>
+          <w:numId w:val="3"/>
+        </w:numPr>
+      </w:pPr>
+      <w:r>
+        <w:t>Drag your scene from your project view to the “Scenes in Build” area</w:t>
+      </w:r>
+    </w:p>
+    <w:p>
+      <w:pPr>
+        <w:pStyle w:val="ListParagraph"/>
+        <w:numPr>
+          <w:ilvl w:val="1"/>
+          <w:numId w:val="3"/>
+        </w:numPr>
+      </w:pPr>
+      <w:r>
+        <w:t>Or open the scene in the editor and click Add Current</w:t>
+      </w:r>
+    </w:p>
+    <w:p>
+      <w:pPr>
+        <w:pStyle w:val="ListParagraph"/>
+        <w:numPr>
+          <w:ilvl w:val="0"/>
+          <w:numId w:val="3"/>
+        </w:numPr>
+      </w:pPr>
+      <w:r>
+        <w:t>Select:</w:t>
+      </w:r>
+    </w:p>
+    <w:p>
+      <w:pPr>
+        <w:pStyle w:val="ListParagraph"/>
+        <w:numPr>
+          <w:ilvl w:val="1"/>
+          <w:numId w:val="3"/>
+        </w:numPr>
+      </w:pPr>
+      <w:r>
+        <w:t>Type: XAML C# Solution</w:t>
+      </w:r>
+    </w:p>
+    <w:p>
+      <w:pPr>
+        <w:pStyle w:val="ListParagraph"/>
+        <w:numPr>
+          <w:ilvl w:val="1"/>
+          <w:numId w:val="3"/>
+        </w:numPr>
+      </w:pPr>
+      <w:r>
+        <w:t>SDK: 8.1</w:t>
+      </w:r>
+    </w:p>
+    <w:p>
+      <w:pPr>
+        <w:pStyle w:val="ListParagraph"/>
+        <w:numPr>
+          <w:ilvl w:val="1"/>
+          <w:numId w:val="3"/>
+        </w:numPr>
+      </w:pPr>
+      <w:r>
+        <w:t>Unity C# Projects</w:t>
+      </w:r>
+    </w:p>
+    <w:p>
+      <w:pPr>
+        <w:pStyle w:val="ListParagraph"/>
+        <w:numPr>
+          <w:ilvl w:val="0"/>
+          <w:numId w:val="3"/>
+        </w:numPr>
+      </w:pPr>
+      <w:r>
+        <w:t>Click build and select an output directory</w:t>
+      </w:r>
+    </w:p>
+    <w:p>
+      <w:pPr>
+        <w:pStyle w:val="ListParagraph"/>
+        <w:numPr>
+          <w:ilvl w:val="0"/>
+          <w:numId w:val="3"/>
+        </w:numPr>
+      </w:pPr>
+      <w:r>
+        <w:t>Open sln file in chosen directory</w:t>
+      </w:r>
+    </w:p>
+    <w:p>
+      <w:pPr>
+        <w:pStyle w:val="ListParagraph"/>
+        <w:numPr>
+          <w:ilvl w:val="1"/>
+          <w:numId w:val="3"/>
+        </w:numPr>
+      </w:pPr>
+      <w:r>
+        <w:t>Demonstrate with F5 at this point</w:t>
+      </w:r>
+    </w:p>
+    <w:p>
+      <w:pPr>
+        <w:pStyle w:val="ListParagraph"/>
+        <w:numPr>
+          <w:ilvl w:val="0"/>
+          <w:numId w:val="3"/>
+        </w:numPr>
+      </w:pPr>
       <w:bookmarkStart w:id="0" w:name="_GoBack"/>
       <w:bookmarkEnd w:id="0"/>
-    </w:p>
-    <w:p>
-      <w:pPr>
-        <w:pStyle w:val="ListParagraph"/>
-        <w:numPr>
-          <w:ilvl w:val="0"/>
-          <w:numId w:val="2"/>
-        </w:numPr>
-      </w:pPr>
-      <w:r>
-        <w:t>Add Code Block 3 to Update()</w:t>
-      </w:r>
-    </w:p>
-    <w:p>
-      <w:pPr>
-        <w:pStyle w:val="ListParagraph"/>
-        <w:numPr>
-          <w:ilvl w:val="0"/>
-          <w:numId w:val="2"/>
-        </w:numPr>
-      </w:pPr>
-      <w:r>
-        <w:t>Add Code Block 4 below Update()</w:t>
-      </w:r>
-    </w:p>
-    <w:p>
-      <w:pPr>
-        <w:pStyle w:val="ListParagraph"/>
-        <w:numPr>
-          <w:ilvl w:val="0"/>
-          <w:numId w:val="2"/>
-        </w:numPr>
-      </w:pPr>
-      <w:r>
-        <w:t xml:space="preserve">Add a new script named </w:t>
-      </w:r>
-      <w:r>
-        <w:t>FollowPlayer and attach to Main Camera</w:t>
-      </w:r>
-    </w:p>
-    <w:p>
-      <w:pPr>
-        <w:pStyle w:val="ListParagraph"/>
-        <w:numPr>
-          <w:ilvl w:val="0"/>
-          <w:numId w:val="2"/>
-        </w:numPr>
-      </w:pPr>
-      <w:r>
-        <w:t>Add to the top of FollowPlayer: “public GameObject Player”</w:t>
-      </w:r>
-    </w:p>
-    <w:p>
-      <w:pPr>
-        <w:pStyle w:val="ListParagraph"/>
-        <w:numPr>
-          <w:ilvl w:val="0"/>
-          <w:numId w:val="2"/>
-        </w:numPr>
-      </w:pPr>
-      <w:r>
-        <w:t>In the editor, drag the player into the inspector for that field</w:t>
-      </w:r>
-    </w:p>
-    <w:p>
-      <w:pPr>
-        <w:pStyle w:val="ListParagraph"/>
-        <w:numPr>
-          <w:ilvl w:val="0"/>
-          <w:numId w:val="2"/>
-        </w:numPr>
-      </w:pPr>
-      <w:r>
-        <w:t xml:space="preserve">Add Code Block 5 </w:t>
-      </w:r>
-      <w:r>
-        <w:t>under our Player field</w:t>
-      </w:r>
-    </w:p>
-    <w:p>
-      <w:pPr>
-        <w:pStyle w:val="ListParagraph"/>
-        <w:numPr>
-          <w:ilvl w:val="0"/>
-          <w:numId w:val="2"/>
-        </w:numPr>
-      </w:pPr>
-      <w:r>
-        <w:t>Add Code Block 6 to Update()</w:t>
-      </w:r>
-    </w:p>
-    <w:p>
-      <w:pPr>
-        <w:pStyle w:val="ListParagraph"/>
-        <w:numPr>
-          <w:ilvl w:val="0"/>
-          <w:numId w:val="2"/>
-        </w:numPr>
-      </w:pPr>
-      <w:r>
-        <w:t>Add some more coins based on the prefab around the area</w:t>
-      </w:r>
-    </w:p>
-    <w:p>
-      <w:pPr>
-        <w:pStyle w:val="ListParagraph"/>
-        <w:numPr>
-          <w:ilvl w:val="1"/>
-          <w:numId w:val="2"/>
-        </w:numPr>
-      </w:pPr>
-      <w:r>
-        <w:t>When dragging onto the plane, it will go to Y=0.5 (snap to plane)</w:t>
-      </w:r>
-    </w:p>
-    <w:p>
-      <w:pPr>
-        <w:pStyle w:val="ListParagraph"/>
-        <w:numPr>
-          <w:ilvl w:val="0"/>
-          <w:numId w:val="2"/>
-        </w:numPr>
-      </w:pPr>
-      <w:r>
-        <w:t>Add some more primitives in as obstacles, colour with new materials as desired</w:t>
-      </w:r>
     </w:p>
     <w:p>
       <w:r>
@@ -1457,6 +1651,92 @@
 <file path=word/numbering.xml><?xml version="1.0" encoding="utf-8"?>
 <w:numbering xmlns:wpc="http://schemas.microsoft.com/office/word/2010/wordprocessingCanvas" xmlns:mc="http://schemas.openxmlformats.org/markup-compatibility/2006" xmlns:o="urn:schemas-microsoft-com:office:office" xmlns:r="http://schemas.openxmlformats.org/officeDocument/2006/relationships" xmlns:m="http://schemas.openxmlformats.org/officeDocument/2006/math" xmlns:v="urn:schemas-microsoft-com:vml" xmlns:wp14="http://schemas.microsoft.com/office/word/2010/wordprocessingDrawing" xmlns:wp="http://schemas.openxmlformats.org/drawingml/2006/wordprocessingDrawing" xmlns:w10="urn:schemas-microsoft-com:office:word" xmlns:w="http://schemas.openxmlformats.org/wordprocessingml/2006/main" xmlns:w14="http://schemas.microsoft.com/office/word/2010/wordml" xmlns:w15="http://schemas.microsoft.com/office/word/2012/wordml" xmlns:wpg="http://schemas.microsoft.com/office/word/2010/wordprocessingGroup" xmlns:wpi="http://schemas.microsoft.com/office/word/2010/wordprocessingInk" xmlns:wne="http://schemas.microsoft.com/office/word/2006/wordml" xmlns:wps="http://schemas.microsoft.com/office/word/2010/wordprocessingShape" mc:Ignorable="w14 w15 wp14">
   <w:abstractNum w:abstractNumId="0">
+    <w:nsid w:val="48C97FF5"/>
+    <w:multiLevelType w:val="hybridMultilevel"/>
+    <w:tmpl w:val="3CFAC834"/>
+    <w:lvl w:ilvl="0" w:tplc="0C09000F">
+      <w:start w:val="1"/>
+      <w:numFmt w:val="decimal"/>
+      <w:lvlText w:val="%1."/>
+      <w:lvlJc w:val="left"/>
+      <w:pPr>
+        <w:ind w:left="720" w:hanging="360"/>
+      </w:pPr>
+    </w:lvl>
+    <w:lvl w:ilvl="1" w:tplc="0C090019">
+      <w:start w:val="1"/>
+      <w:numFmt w:val="lowerLetter"/>
+      <w:lvlText w:val="%2."/>
+      <w:lvlJc w:val="left"/>
+      <w:pPr>
+        <w:ind w:left="1440" w:hanging="360"/>
+      </w:pPr>
+    </w:lvl>
+    <w:lvl w:ilvl="2" w:tplc="0C09001B" w:tentative="1">
+      <w:start w:val="1"/>
+      <w:numFmt w:val="lowerRoman"/>
+      <w:lvlText w:val="%3."/>
+      <w:lvlJc w:val="right"/>
+      <w:pPr>
+        <w:ind w:left="2160" w:hanging="180"/>
+      </w:pPr>
+    </w:lvl>
+    <w:lvl w:ilvl="3" w:tplc="0C09000F" w:tentative="1">
+      <w:start w:val="1"/>
+      <w:numFmt w:val="decimal"/>
+      <w:lvlText w:val="%4."/>
+      <w:lvlJc w:val="left"/>
+      <w:pPr>
+        <w:ind w:left="2880" w:hanging="360"/>
+      </w:pPr>
+    </w:lvl>
+    <w:lvl w:ilvl="4" w:tplc="0C090019" w:tentative="1">
+      <w:start w:val="1"/>
+      <w:numFmt w:val="lowerLetter"/>
+      <w:lvlText w:val="%5."/>
+      <w:lvlJc w:val="left"/>
+      <w:pPr>
+        <w:ind w:left="3600" w:hanging="360"/>
+      </w:pPr>
+    </w:lvl>
+    <w:lvl w:ilvl="5" w:tplc="0C09001B" w:tentative="1">
+      <w:start w:val="1"/>
+      <w:numFmt w:val="lowerRoman"/>
+      <w:lvlText w:val="%6."/>
+      <w:lvlJc w:val="right"/>
+      <w:pPr>
+        <w:ind w:left="4320" w:hanging="180"/>
+      </w:pPr>
+    </w:lvl>
+    <w:lvl w:ilvl="6" w:tplc="0C09000F" w:tentative="1">
+      <w:start w:val="1"/>
+      <w:numFmt w:val="decimal"/>
+      <w:lvlText w:val="%7."/>
+      <w:lvlJc w:val="left"/>
+      <w:pPr>
+        <w:ind w:left="5040" w:hanging="360"/>
+      </w:pPr>
+    </w:lvl>
+    <w:lvl w:ilvl="7" w:tplc="0C090019" w:tentative="1">
+      <w:start w:val="1"/>
+      <w:numFmt w:val="lowerLetter"/>
+      <w:lvlText w:val="%8."/>
+      <w:lvlJc w:val="left"/>
+      <w:pPr>
+        <w:ind w:left="5760" w:hanging="360"/>
+      </w:pPr>
+    </w:lvl>
+    <w:lvl w:ilvl="8" w:tplc="0C09001B" w:tentative="1">
+      <w:start w:val="1"/>
+      <w:numFmt w:val="lowerRoman"/>
+      <w:lvlText w:val="%9."/>
+      <w:lvlJc w:val="right"/>
+      <w:pPr>
+        <w:ind w:left="6480" w:hanging="180"/>
+      </w:pPr>
+    </w:lvl>
+  </w:abstractNum>
+  <w:abstractNum w:abstractNumId="1">
     <w:nsid w:val="750E5CBA"/>
     <w:multiLevelType w:val="hybridMultilevel"/>
     <w:tmpl w:val="01B00784"/>
@@ -1569,7 +1849,7 @@
       </w:rPr>
     </w:lvl>
   </w:abstractNum>
-  <w:abstractNum w:abstractNumId="1">
+  <w:abstractNum w:abstractNumId="2">
     <w:nsid w:val="76D11359"/>
     <w:multiLevelType w:val="hybridMultilevel"/>
     <w:tmpl w:val="D4FA301E"/>
@@ -1683,9 +1963,12 @@
     </w:lvl>
   </w:abstractNum>
   <w:num w:numId="1">
+    <w:abstractNumId w:val="2"/>
+  </w:num>
+  <w:num w:numId="2">
     <w:abstractNumId w:val="1"/>
   </w:num>
-  <w:num w:numId="2">
+  <w:num w:numId="3">
     <w:abstractNumId w:val="0"/>
   </w:num>
 </w:numbering>
@@ -2511,7 +2794,7 @@
 </file>
 
 <file path=customXml/itemProps1.xml><?xml version="1.0" encoding="utf-8"?>
-<ds:datastoreItem xmlns:ds="http://schemas.openxmlformats.org/officeDocument/2006/customXml" ds:itemID="{44E2AA2A-6331-4745-9B1C-09DDDEAEECE6}">
+<ds:datastoreItem xmlns:ds="http://schemas.openxmlformats.org/officeDocument/2006/customXml" ds:itemID="{8E55E6AC-BEE0-4C96-A7ED-4413C46A43F1}">
   <ds:schemaRefs>
     <ds:schemaRef ds:uri="http://schemas.openxmlformats.org/officeDocument/2006/bibliography"/>
   </ds:schemaRefs>

</xml_diff>